<commit_message>
Kostenplan und Angebot angepasst.
</commit_message>
<xml_diff>
--- a/Abgabe/Projekt Dokumentation/Angebot an den Kunden.docx
+++ b/Abgabe/Projekt Dokumentation/Angebot an den Kunden.docx
@@ -27,41 +27,13 @@
           <w:szCs w:val="16"/>
         </w:rPr>
       </w:pPr>
-      <w:proofErr w:type="spellStart"/>
       <w:r>
         <w:rPr>
           <w:rFonts w:ascii="Source Sans Pro" w:hAnsi="Source Sans Pro" w:cstheme="minorHAnsi"/>
           <w:sz w:val="16"/>
           <w:szCs w:val="16"/>
         </w:rPr>
-        <w:t>aph</w:t>
-      </w:r>
-      <w:proofErr w:type="spellEnd"/>
-      <w:r>
-        <w:rPr>
-          <w:rFonts w:ascii="Source Sans Pro" w:hAnsi="Source Sans Pro" w:cstheme="minorHAnsi"/>
-          <w:sz w:val="16"/>
-          <w:szCs w:val="16"/>
-        </w:rPr>
-        <w:t xml:space="preserve"> x </w:t>
-      </w:r>
-      <w:proofErr w:type="spellStart"/>
-      <w:r>
-        <w:rPr>
-          <w:rFonts w:ascii="Source Sans Pro" w:hAnsi="Source Sans Pro" w:cstheme="minorHAnsi"/>
-          <w:sz w:val="16"/>
-          <w:szCs w:val="16"/>
-        </w:rPr>
-        <w:t>Baburin</w:t>
-      </w:r>
-      <w:proofErr w:type="spellEnd"/>
-      <w:r>
-        <w:rPr>
-          <w:rFonts w:ascii="Source Sans Pro" w:hAnsi="Source Sans Pro" w:cstheme="minorHAnsi"/>
-          <w:sz w:val="16"/>
-          <w:szCs w:val="16"/>
-        </w:rPr>
-        <w:t xml:space="preserve"> Studios</w:t>
+        <w:t>aph x Baburin Studios</w:t>
       </w:r>
       <w:r>
         <w:rPr>
@@ -89,19 +61,11 @@
           <w:rFonts w:ascii="Source Sans Pro" w:hAnsi="Source Sans Pro" w:cstheme="minorHAnsi"/>
         </w:rPr>
       </w:pPr>
-      <w:proofErr w:type="spellStart"/>
       <w:r>
         <w:rPr>
           <w:rFonts w:ascii="Source Sans Pro" w:hAnsi="Source Sans Pro" w:cstheme="minorHAnsi"/>
         </w:rPr>
-        <w:t>GameIT</w:t>
-      </w:r>
-      <w:proofErr w:type="spellEnd"/>
-      <w:r>
-        <w:rPr>
-          <w:rFonts w:ascii="Source Sans Pro" w:hAnsi="Source Sans Pro" w:cstheme="minorHAnsi"/>
-        </w:rPr>
-        <w:t xml:space="preserve"> GmbH.</w:t>
+        <w:t>GameIT GmbH.</w:t>
       </w:r>
     </w:p>
     <w:p>
@@ -117,14 +81,12 @@
         </w:rPr>
         <w:t xml:space="preserve">Abteilung </w:t>
       </w:r>
-      <w:proofErr w:type="spellStart"/>
       <w:r>
         <w:rPr>
           <w:rFonts w:ascii="Source Sans Pro" w:hAnsi="Source Sans Pro" w:cstheme="minorHAnsi"/>
         </w:rPr>
         <w:t>Produktmanagment</w:t>
       </w:r>
-      <w:proofErr w:type="spellEnd"/>
       <w:r>
         <w:rPr>
           <w:rFonts w:ascii="Source Sans Pro" w:hAnsi="Source Sans Pro" w:cstheme="minorHAnsi"/>
@@ -139,19 +101,11 @@
           <w:rFonts w:ascii="Source Sans Pro" w:hAnsi="Source Sans Pro" w:cstheme="minorHAnsi"/>
         </w:rPr>
       </w:pPr>
-      <w:proofErr w:type="spellStart"/>
       <w:r>
         <w:rPr>
           <w:rFonts w:ascii="Source Sans Pro" w:hAnsi="Source Sans Pro" w:cstheme="minorHAnsi"/>
         </w:rPr>
-        <w:t>Drausnickstraße</w:t>
-      </w:r>
-      <w:proofErr w:type="spellEnd"/>
-      <w:r>
-        <w:rPr>
-          <w:rFonts w:ascii="Source Sans Pro" w:hAnsi="Source Sans Pro" w:cstheme="minorHAnsi"/>
-        </w:rPr>
-        <w:t xml:space="preserve"> 1D</w:t>
+        <w:t>Drausnickstraße 1D</w:t>
       </w:r>
       <w:r>
         <w:rPr>
@@ -220,25 +174,7 @@
           <w:sz w:val="24"/>
           <w:szCs w:val="24"/>
         </w:rPr>
-        <w:t xml:space="preserve">Sehr geehrte Damen und Herren von </w:t>
-      </w:r>
-      <w:proofErr w:type="spellStart"/>
-      <w:r>
-        <w:rPr>
-          <w:rFonts w:ascii="Source Sans Pro" w:hAnsi="Source Sans Pro"/>
-          <w:sz w:val="24"/>
-          <w:szCs w:val="24"/>
-        </w:rPr>
-        <w:t>GameIt</w:t>
-      </w:r>
-      <w:proofErr w:type="spellEnd"/>
-      <w:r>
-        <w:rPr>
-          <w:rFonts w:ascii="Source Sans Pro" w:hAnsi="Source Sans Pro"/>
-          <w:sz w:val="24"/>
-          <w:szCs w:val="24"/>
-        </w:rPr>
-        <w:t>,</w:t>
+        <w:t>Sehr geehrte Damen und Herren von GameIt,</w:t>
       </w:r>
     </w:p>
     <w:p>
@@ -258,43 +194,7 @@
           <w:sz w:val="24"/>
           <w:szCs w:val="24"/>
         </w:rPr>
-        <w:t xml:space="preserve">wir von </w:t>
-      </w:r>
-      <w:proofErr w:type="spellStart"/>
-      <w:r>
-        <w:rPr>
-          <w:rFonts w:ascii="Source Sans Pro" w:hAnsi="Source Sans Pro"/>
-          <w:sz w:val="24"/>
-          <w:szCs w:val="24"/>
-        </w:rPr>
-        <w:t>aph</w:t>
-      </w:r>
-      <w:proofErr w:type="spellEnd"/>
-      <w:r>
-        <w:rPr>
-          <w:rFonts w:ascii="Source Sans Pro" w:hAnsi="Source Sans Pro"/>
-          <w:sz w:val="24"/>
-          <w:szCs w:val="24"/>
-        </w:rPr>
-        <w:t xml:space="preserve"> x </w:t>
-      </w:r>
-      <w:proofErr w:type="spellStart"/>
-      <w:r>
-        <w:rPr>
-          <w:rFonts w:ascii="Source Sans Pro" w:hAnsi="Source Sans Pro"/>
-          <w:sz w:val="24"/>
-          <w:szCs w:val="24"/>
-        </w:rPr>
-        <w:t>Baburin</w:t>
-      </w:r>
-      <w:proofErr w:type="spellEnd"/>
-      <w:r>
-        <w:rPr>
-          <w:rFonts w:ascii="Source Sans Pro" w:hAnsi="Source Sans Pro"/>
-          <w:sz w:val="24"/>
-          <w:szCs w:val="24"/>
-        </w:rPr>
-        <w:t xml:space="preserve"> Studios freuen uns, Ihnen unser Angebot für die Entwicklung des Spiels Pong vorzustellen. Wir glauben, dass das Spiel das Potenzial hat, die Herzen der Spieler erneut zu erobern und sind davon überzeugt, dass unser Team in der Lage ist, es erfolgreich umzusetzen.</w:t>
+        <w:t>wir von aph x Baburin Studios freuen uns, Ihnen unser Angebot für die Entwicklung des Spiels Pong vorzustellen. Wir glauben, dass das Spiel das Potenzial hat, die Herzen der Spieler erneut zu erobern und sind davon überzeugt, dass unser Team in der Lage ist, es erfolgreich umzusetzen.</w:t>
       </w:r>
     </w:p>
     <w:p>
@@ -425,7 +325,6 @@
                 <w:szCs w:val="21"/>
               </w:rPr>
             </w:pPr>
-            <w:proofErr w:type="spellStart"/>
             <w:r>
               <w:rPr>
                 <w:rFonts w:ascii="Source Sans Pro" w:hAnsi="Source Sans Pro"/>
@@ -434,18 +333,7 @@
                 <w:sz w:val="21"/>
                 <w:szCs w:val="21"/>
               </w:rPr>
-              <w:t>USt</w:t>
-            </w:r>
-            <w:proofErr w:type="spellEnd"/>
-            <w:r>
-              <w:rPr>
-                <w:rFonts w:ascii="Source Sans Pro" w:hAnsi="Source Sans Pro"/>
-                <w:b/>
-                <w:bCs/>
-                <w:sz w:val="21"/>
-                <w:szCs w:val="21"/>
-              </w:rPr>
-              <w:t>.</w:t>
+              <w:t>USt.</w:t>
             </w:r>
           </w:p>
         </w:tc>
@@ -842,7 +730,15 @@
                 <w:sz w:val="21"/>
                 <w:szCs w:val="21"/>
               </w:rPr>
-              <w:t>15.300,00€</w:t>
+              <w:t>18.645,50</w:t>
+            </w:r>
+            <w:r>
+              <w:rPr>
+                <w:rFonts w:ascii="Source Sans Pro" w:hAnsi="Source Sans Pro"/>
+                <w:sz w:val="21"/>
+                <w:szCs w:val="21"/>
+              </w:rPr>
+              <w:t>€</w:t>
             </w:r>
           </w:p>
         </w:tc>
@@ -1031,14 +927,6 @@
               </w:rPr>
               <w:t>Planung und Umsetzung von Werbekampagnen</w:t>
             </w:r>
-            <w:r>
-              <w:rPr>
-                <w:rFonts w:ascii="Source Sans Pro" w:hAnsi="Source Sans Pro"/>
-                <w:sz w:val="21"/>
-                <w:szCs w:val="21"/>
-              </w:rPr>
-              <w:t xml:space="preserve"> (</w:t>
-            </w:r>
           </w:p>
         </w:tc>
         <w:tc>
@@ -1151,7 +1039,15 @@
                 <w:sz w:val="21"/>
                 <w:szCs w:val="21"/>
               </w:rPr>
-              <w:t>1.500,00€</w:t>
+              <w:t xml:space="preserve">2.520,73 </w:t>
+            </w:r>
+            <w:r>
+              <w:rPr>
+                <w:rFonts w:ascii="Source Sans Pro" w:hAnsi="Source Sans Pro"/>
+                <w:sz w:val="21"/>
+                <w:szCs w:val="21"/>
+              </w:rPr>
+              <w:t>€</w:t>
             </w:r>
           </w:p>
         </w:tc>
@@ -1183,7 +1079,15 @@
                 <w:sz w:val="21"/>
                 <w:szCs w:val="21"/>
               </w:rPr>
-              <w:t>2.2</w:t>
+              <w:t>2.</w:t>
+            </w:r>
+            <w:r>
+              <w:rPr>
+                <w:rFonts w:ascii="Source Sans Pro" w:hAnsi="Source Sans Pro"/>
+                <w:sz w:val="21"/>
+                <w:szCs w:val="21"/>
+              </w:rPr>
+              <w:t>2</w:t>
             </w:r>
           </w:p>
         </w:tc>
@@ -1209,7 +1113,7 @@
                 <w:sz w:val="21"/>
                 <w:szCs w:val="21"/>
               </w:rPr>
-              <w:t>Zusammenarbeit mit Influencer</w:t>
+              <w:t>Sponsoring- und Partnerschaftsstrategien</w:t>
             </w:r>
           </w:p>
         </w:tc>
@@ -1315,7 +1219,15 @@
                 <w:sz w:val="21"/>
                 <w:szCs w:val="21"/>
               </w:rPr>
-              <w:t>1.000,00€</w:t>
+              <w:t xml:space="preserve">1.080,31 </w:t>
+            </w:r>
+            <w:r>
+              <w:rPr>
+                <w:rFonts w:ascii="Source Sans Pro" w:hAnsi="Source Sans Pro"/>
+                <w:sz w:val="21"/>
+                <w:szCs w:val="21"/>
+              </w:rPr>
+              <w:t>€</w:t>
             </w:r>
           </w:p>
         </w:tc>
@@ -1344,7 +1256,7 @@
                 <w:sz w:val="21"/>
                 <w:szCs w:val="21"/>
               </w:rPr>
-              <w:t>2.3</w:t>
+              <w:t>3.</w:t>
             </w:r>
           </w:p>
         </w:tc>
@@ -1370,7 +1282,7 @@
                 <w:sz w:val="21"/>
                 <w:szCs w:val="21"/>
               </w:rPr>
-              <w:t>Sponsoring- und Partnerschaftsstrategien</w:t>
+              <w:t>Bereitstellung und Wartung Serverinfrastruktur (inkl. 1. Jahr)</w:t>
             </w:r>
           </w:p>
         </w:tc>
@@ -1422,7 +1334,7 @@
                 <w:sz w:val="21"/>
                 <w:szCs w:val="21"/>
               </w:rPr>
-              <w:t>1.000,00€</w:t>
+              <w:t>1.600,00€</w:t>
             </w:r>
           </w:p>
         </w:tc>
@@ -1476,7 +1388,15 @@
                 <w:sz w:val="21"/>
                 <w:szCs w:val="21"/>
               </w:rPr>
-              <w:t>1.000,00€</w:t>
+              <w:t xml:space="preserve">1.717,50 </w:t>
+            </w:r>
+            <w:r>
+              <w:rPr>
+                <w:rFonts w:ascii="Source Sans Pro" w:hAnsi="Source Sans Pro"/>
+                <w:sz w:val="21"/>
+                <w:szCs w:val="21"/>
+              </w:rPr>
+              <w:t>€</w:t>
             </w:r>
           </w:p>
         </w:tc>
@@ -1495,21 +1415,12 @@
               <w:tabs>
                 <w:tab w:val="left" w:pos="2581"/>
               </w:tabs>
-              <w:jc w:val="left"/>
-              <w:rPr>
-                <w:rFonts w:ascii="Source Sans Pro" w:hAnsi="Source Sans Pro"/>
-                <w:sz w:val="21"/>
-                <w:szCs w:val="21"/>
-              </w:rPr>
-            </w:pPr>
-            <w:r>
-              <w:rPr>
-                <w:rFonts w:ascii="Source Sans Pro" w:hAnsi="Source Sans Pro"/>
-                <w:sz w:val="21"/>
-                <w:szCs w:val="21"/>
-              </w:rPr>
-              <w:t>3.</w:t>
-            </w:r>
+              <w:rPr>
+                <w:rFonts w:ascii="Source Sans Pro" w:hAnsi="Source Sans Pro"/>
+                <w:sz w:val="21"/>
+                <w:szCs w:val="21"/>
+              </w:rPr>
+            </w:pPr>
           </w:p>
         </w:tc>
         <w:tc>
@@ -1528,14 +1439,6 @@
                 <w:szCs w:val="21"/>
               </w:rPr>
             </w:pPr>
-            <w:r>
-              <w:rPr>
-                <w:rFonts w:ascii="Source Sans Pro" w:hAnsi="Source Sans Pro"/>
-                <w:sz w:val="21"/>
-                <w:szCs w:val="21"/>
-              </w:rPr>
-              <w:t>Bereitstellung und Wartung Serverinfrastruktur (inkl. 1. Jahr)</w:t>
-            </w:r>
           </w:p>
         </w:tc>
         <w:tc>
@@ -1554,45 +1457,12 @@
                 <w:szCs w:val="21"/>
               </w:rPr>
             </w:pPr>
-            <w:r>
-              <w:rPr>
-                <w:rFonts w:ascii="Source Sans Pro" w:hAnsi="Source Sans Pro"/>
-                <w:sz w:val="21"/>
-                <w:szCs w:val="21"/>
-              </w:rPr>
-              <w:t>19%</w:t>
-            </w:r>
-          </w:p>
-        </w:tc>
-        <w:tc>
-          <w:tcPr>
-            <w:tcW w:w="1052" w:type="dxa"/>
-          </w:tcPr>
-          <w:p>
-            <w:pPr>
-              <w:tabs>
-                <w:tab w:val="left" w:pos="2581"/>
-              </w:tabs>
-              <w:cnfStyle w:val="000000100000" w:firstRow="0" w:lastRow="0" w:firstColumn="0" w:lastColumn="0" w:oddVBand="0" w:evenVBand="0" w:oddHBand="1" w:evenHBand="0" w:firstRowFirstColumn="0" w:firstRowLastColumn="0" w:lastRowFirstColumn="0" w:lastRowLastColumn="0"/>
-              <w:rPr>
-                <w:rFonts w:ascii="Source Sans Pro" w:hAnsi="Source Sans Pro"/>
-                <w:sz w:val="21"/>
-                <w:szCs w:val="21"/>
-              </w:rPr>
-            </w:pPr>
-            <w:r>
-              <w:rPr>
-                <w:rFonts w:ascii="Source Sans Pro" w:hAnsi="Source Sans Pro"/>
-                <w:sz w:val="21"/>
-                <w:szCs w:val="21"/>
-              </w:rPr>
-              <w:t>1.600,00€</w:t>
-            </w:r>
-          </w:p>
-        </w:tc>
-        <w:tc>
-          <w:tcPr>
-            <w:tcW w:w="1237" w:type="dxa"/>
+          </w:p>
+        </w:tc>
+        <w:tc>
+          <w:tcPr>
+            <w:tcW w:w="2289" w:type="dxa"/>
+            <w:gridSpan w:val="2"/>
           </w:tcPr>
           <w:p>
             <w:pPr>
@@ -1613,14 +1483,9 @@
                 <w:sz w:val="21"/>
                 <w:szCs w:val="21"/>
               </w:rPr>
-              <w:t>1x</w:t>
-            </w:r>
-          </w:p>
-        </w:tc>
-        <w:tc>
-          <w:tcPr>
-            <w:tcW w:w="1266" w:type="dxa"/>
-          </w:tcPr>
+              <w:t>Nettobetrag</w:t>
+            </w:r>
+          </w:p>
           <w:p>
             <w:pPr>
               <w:tabs>
@@ -1640,235 +1505,9 @@
                 <w:sz w:val="21"/>
                 <w:szCs w:val="21"/>
               </w:rPr>
-              <w:t>1.6</w:t>
-            </w:r>
-            <w:r>
-              <w:rPr>
-                <w:rFonts w:ascii="Source Sans Pro" w:hAnsi="Source Sans Pro"/>
-                <w:sz w:val="21"/>
-                <w:szCs w:val="21"/>
-              </w:rPr>
-              <w:t>00,00€</w:t>
-            </w:r>
-          </w:p>
-        </w:tc>
-      </w:tr>
-      <w:tr>
-        <w:tc>
-          <w:tcPr>
-            <w:cnfStyle w:val="001000000000" w:firstRow="0" w:lastRow="0" w:firstColumn="1" w:lastColumn="0" w:oddVBand="0" w:evenVBand="0" w:oddHBand="0" w:evenHBand="0" w:firstRowFirstColumn="0" w:firstRowLastColumn="0" w:lastRowFirstColumn="0" w:lastRowLastColumn="0"/>
-            <w:tcW w:w="560" w:type="dxa"/>
-          </w:tcPr>
-          <w:p>
-            <w:pPr>
-              <w:tabs>
-                <w:tab w:val="left" w:pos="2581"/>
-              </w:tabs>
-              <w:jc w:val="left"/>
-              <w:rPr>
-                <w:rFonts w:ascii="Source Sans Pro" w:hAnsi="Source Sans Pro"/>
-                <w:sz w:val="21"/>
-                <w:szCs w:val="21"/>
-              </w:rPr>
-            </w:pPr>
-            <w:r>
-              <w:rPr>
-                <w:rFonts w:ascii="Source Sans Pro" w:hAnsi="Source Sans Pro"/>
-                <w:sz w:val="21"/>
-                <w:szCs w:val="21"/>
-              </w:rPr>
-              <w:t>4.</w:t>
-            </w:r>
-          </w:p>
-        </w:tc>
-        <w:tc>
-          <w:tcPr>
-            <w:tcW w:w="4256" w:type="dxa"/>
-          </w:tcPr>
-          <w:p>
-            <w:pPr>
-              <w:tabs>
-                <w:tab w:val="left" w:pos="2581"/>
-              </w:tabs>
-              <w:cnfStyle w:val="000000000000" w:firstRow="0" w:lastRow="0" w:firstColumn="0" w:lastColumn="0" w:oddVBand="0" w:evenVBand="0" w:oddHBand="0" w:evenHBand="0" w:firstRowFirstColumn="0" w:firstRowLastColumn="0" w:lastRowFirstColumn="0" w:lastRowLastColumn="0"/>
-              <w:rPr>
-                <w:rFonts w:ascii="Source Sans Pro" w:hAnsi="Source Sans Pro"/>
-                <w:sz w:val="21"/>
-                <w:szCs w:val="21"/>
-              </w:rPr>
-            </w:pPr>
-            <w:r>
-              <w:rPr>
-                <w:rFonts w:ascii="Source Sans Pro" w:hAnsi="Source Sans Pro"/>
-                <w:sz w:val="21"/>
-                <w:szCs w:val="21"/>
-              </w:rPr>
-              <w:t>Folgekosten für Serverinfrastruktur (jährlich)</w:t>
-            </w:r>
-          </w:p>
-        </w:tc>
-        <w:tc>
-          <w:tcPr>
-            <w:tcW w:w="701" w:type="dxa"/>
-          </w:tcPr>
-          <w:p>
-            <w:pPr>
-              <w:tabs>
-                <w:tab w:val="left" w:pos="2581"/>
-              </w:tabs>
-              <w:cnfStyle w:val="000000000000" w:firstRow="0" w:lastRow="0" w:firstColumn="0" w:lastColumn="0" w:oddVBand="0" w:evenVBand="0" w:oddHBand="0" w:evenHBand="0" w:firstRowFirstColumn="0" w:firstRowLastColumn="0" w:lastRowFirstColumn="0" w:lastRowLastColumn="0"/>
-              <w:rPr>
-                <w:rFonts w:ascii="Source Sans Pro" w:hAnsi="Source Sans Pro"/>
-                <w:sz w:val="21"/>
-                <w:szCs w:val="21"/>
-              </w:rPr>
-            </w:pPr>
-            <w:r>
-              <w:rPr>
-                <w:rFonts w:ascii="Source Sans Pro" w:hAnsi="Source Sans Pro"/>
-                <w:sz w:val="21"/>
-                <w:szCs w:val="21"/>
-              </w:rPr>
-              <w:t>19%</w:t>
-            </w:r>
-          </w:p>
-        </w:tc>
-        <w:tc>
-          <w:tcPr>
-            <w:tcW w:w="1052" w:type="dxa"/>
-          </w:tcPr>
-          <w:p>
-            <w:pPr>
-              <w:tabs>
-                <w:tab w:val="left" w:pos="2581"/>
-              </w:tabs>
-              <w:cnfStyle w:val="000000000000" w:firstRow="0" w:lastRow="0" w:firstColumn="0" w:lastColumn="0" w:oddVBand="0" w:evenVBand="0" w:oddHBand="0" w:evenHBand="0" w:firstRowFirstColumn="0" w:firstRowLastColumn="0" w:lastRowFirstColumn="0" w:lastRowLastColumn="0"/>
-              <w:rPr>
-                <w:rFonts w:ascii="Source Sans Pro" w:hAnsi="Source Sans Pro"/>
-                <w:sz w:val="21"/>
-                <w:szCs w:val="21"/>
-              </w:rPr>
-            </w:pPr>
-          </w:p>
-        </w:tc>
-        <w:tc>
-          <w:tcPr>
-            <w:tcW w:w="1237" w:type="dxa"/>
-          </w:tcPr>
-          <w:p>
-            <w:pPr>
-              <w:tabs>
-                <w:tab w:val="left" w:pos="2581"/>
-              </w:tabs>
-              <w:jc w:val="right"/>
-              <w:cnfStyle w:val="000000000000" w:firstRow="0" w:lastRow="0" w:firstColumn="0" w:lastColumn="0" w:oddVBand="0" w:evenVBand="0" w:oddHBand="0" w:evenHBand="0" w:firstRowFirstColumn="0" w:firstRowLastColumn="0" w:lastRowFirstColumn="0" w:lastRowLastColumn="0"/>
-              <w:rPr>
-                <w:rFonts w:ascii="Source Sans Pro" w:hAnsi="Source Sans Pro"/>
-                <w:sz w:val="21"/>
-                <w:szCs w:val="21"/>
-              </w:rPr>
-            </w:pPr>
-            <w:r>
-              <w:rPr>
-                <w:rFonts w:ascii="Source Sans Pro" w:hAnsi="Source Sans Pro"/>
-                <w:sz w:val="21"/>
-                <w:szCs w:val="21"/>
-              </w:rPr>
-              <w:t>1x</w:t>
-            </w:r>
-          </w:p>
-        </w:tc>
-        <w:tc>
-          <w:tcPr>
-            <w:tcW w:w="1266" w:type="dxa"/>
-          </w:tcPr>
-          <w:p>
-            <w:pPr>
-              <w:tabs>
-                <w:tab w:val="left" w:pos="2581"/>
-              </w:tabs>
-              <w:jc w:val="right"/>
-              <w:cnfStyle w:val="000000000000" w:firstRow="0" w:lastRow="0" w:firstColumn="0" w:lastColumn="0" w:oddVBand="0" w:evenVBand="0" w:oddHBand="0" w:evenHBand="0" w:firstRowFirstColumn="0" w:firstRowLastColumn="0" w:lastRowFirstColumn="0" w:lastRowLastColumn="0"/>
-              <w:rPr>
-                <w:rFonts w:ascii="Source Sans Pro" w:hAnsi="Source Sans Pro"/>
-                <w:sz w:val="21"/>
-                <w:szCs w:val="21"/>
-              </w:rPr>
-            </w:pPr>
-            <w:r>
-              <w:rPr>
-                <w:rFonts w:ascii="Source Sans Pro" w:hAnsi="Source Sans Pro"/>
-                <w:sz w:val="21"/>
-                <w:szCs w:val="21"/>
-              </w:rPr>
-              <w:t>350,00€</w:t>
-            </w:r>
-          </w:p>
-        </w:tc>
-      </w:tr>
-      <w:tr>
-        <w:trPr>
-          <w:cnfStyle w:val="000000100000" w:firstRow="0" w:lastRow="0" w:firstColumn="0" w:lastColumn="0" w:oddVBand="0" w:evenVBand="0" w:oddHBand="1" w:evenHBand="0" w:firstRowFirstColumn="0" w:firstRowLastColumn="0" w:lastRowFirstColumn="0" w:lastRowLastColumn="0"/>
-        </w:trPr>
-        <w:tc>
-          <w:tcPr>
-            <w:cnfStyle w:val="001000000000" w:firstRow="0" w:lastRow="0" w:firstColumn="1" w:lastColumn="0" w:oddVBand="0" w:evenVBand="0" w:oddHBand="0" w:evenHBand="0" w:firstRowFirstColumn="0" w:firstRowLastColumn="0" w:lastRowFirstColumn="0" w:lastRowLastColumn="0"/>
-            <w:tcW w:w="560" w:type="dxa"/>
-          </w:tcPr>
-          <w:p>
-            <w:pPr>
-              <w:tabs>
-                <w:tab w:val="left" w:pos="2581"/>
-              </w:tabs>
-              <w:rPr>
-                <w:rFonts w:ascii="Source Sans Pro" w:hAnsi="Source Sans Pro"/>
-                <w:sz w:val="21"/>
-                <w:szCs w:val="21"/>
-              </w:rPr>
-            </w:pPr>
-          </w:p>
-        </w:tc>
-        <w:tc>
-          <w:tcPr>
-            <w:tcW w:w="4256" w:type="dxa"/>
-          </w:tcPr>
-          <w:p>
-            <w:pPr>
-              <w:tabs>
-                <w:tab w:val="left" w:pos="2581"/>
-              </w:tabs>
-              <w:cnfStyle w:val="000000100000" w:firstRow="0" w:lastRow="0" w:firstColumn="0" w:lastColumn="0" w:oddVBand="0" w:evenVBand="0" w:oddHBand="1" w:evenHBand="0" w:firstRowFirstColumn="0" w:firstRowLastColumn="0" w:lastRowFirstColumn="0" w:lastRowLastColumn="0"/>
-              <w:rPr>
-                <w:rFonts w:ascii="Source Sans Pro" w:hAnsi="Source Sans Pro"/>
-                <w:sz w:val="21"/>
-                <w:szCs w:val="21"/>
-              </w:rPr>
-            </w:pPr>
-          </w:p>
-        </w:tc>
-        <w:tc>
-          <w:tcPr>
-            <w:tcW w:w="701" w:type="dxa"/>
-          </w:tcPr>
-          <w:p>
-            <w:pPr>
-              <w:tabs>
-                <w:tab w:val="left" w:pos="2581"/>
-              </w:tabs>
-              <w:cnfStyle w:val="000000100000" w:firstRow="0" w:lastRow="0" w:firstColumn="0" w:lastColumn="0" w:oddVBand="0" w:evenVBand="0" w:oddHBand="1" w:evenHBand="0" w:firstRowFirstColumn="0" w:firstRowLastColumn="0" w:lastRowFirstColumn="0" w:lastRowLastColumn="0"/>
-              <w:rPr>
-                <w:rFonts w:ascii="Source Sans Pro" w:hAnsi="Source Sans Pro"/>
-                <w:sz w:val="21"/>
-                <w:szCs w:val="21"/>
-              </w:rPr>
-            </w:pPr>
-          </w:p>
-        </w:tc>
-        <w:tc>
-          <w:tcPr>
-            <w:tcW w:w="2289" w:type="dxa"/>
-            <w:gridSpan w:val="2"/>
-          </w:tcPr>
+              <w:t>Zzgl. 19% USt.</w:t>
+            </w:r>
+          </w:p>
           <w:p>
             <w:pPr>
               <w:tabs>
@@ -1878,19 +1517,28 @@
               <w:cnfStyle w:val="000000100000" w:firstRow="0" w:lastRow="0" w:firstColumn="0" w:lastColumn="0" w:oddVBand="0" w:evenVBand="0" w:oddHBand="1" w:evenHBand="0" w:firstRowFirstColumn="0" w:firstRowLastColumn="0" w:lastRowFirstColumn="0" w:lastRowLastColumn="0"/>
               <w:rPr>
                 <w:rFonts w:ascii="Source Sans Pro" w:hAnsi="Source Sans Pro"/>
-                <w:sz w:val="21"/>
-                <w:szCs w:val="21"/>
-              </w:rPr>
-            </w:pPr>
-            <w:r>
-              <w:rPr>
-                <w:rFonts w:ascii="Source Sans Pro" w:hAnsi="Source Sans Pro"/>
-                <w:sz w:val="21"/>
-                <w:szCs w:val="21"/>
-              </w:rPr>
-              <w:t>Nettobetrag</w:t>
-            </w:r>
-          </w:p>
+                <w:b/>
+                <w:bCs/>
+                <w:sz w:val="21"/>
+                <w:szCs w:val="21"/>
+              </w:rPr>
+            </w:pPr>
+            <w:r>
+              <w:rPr>
+                <w:rFonts w:ascii="Source Sans Pro" w:hAnsi="Source Sans Pro"/>
+                <w:b/>
+                <w:bCs/>
+                <w:sz w:val="21"/>
+                <w:szCs w:val="21"/>
+              </w:rPr>
+              <w:t>Summe</w:t>
+            </w:r>
+          </w:p>
+        </w:tc>
+        <w:tc>
+          <w:tcPr>
+            <w:tcW w:w="1266" w:type="dxa"/>
+          </w:tcPr>
           <w:p>
             <w:pPr>
               <w:tabs>
@@ -1910,25 +1558,31 @@
                 <w:sz w:val="21"/>
                 <w:szCs w:val="21"/>
               </w:rPr>
-              <w:t xml:space="preserve">Zzgl. 19% </w:t>
-            </w:r>
-            <w:proofErr w:type="spellStart"/>
-            <w:r>
-              <w:rPr>
-                <w:rFonts w:ascii="Source Sans Pro" w:hAnsi="Source Sans Pro"/>
-                <w:sz w:val="21"/>
-                <w:szCs w:val="21"/>
-              </w:rPr>
-              <w:t>USt</w:t>
-            </w:r>
-            <w:proofErr w:type="spellEnd"/>
-            <w:r>
-              <w:rPr>
-                <w:rFonts w:ascii="Source Sans Pro" w:hAnsi="Source Sans Pro"/>
-                <w:sz w:val="21"/>
-                <w:szCs w:val="21"/>
-              </w:rPr>
-              <w:t>.</w:t>
+              <w:t>17.574</w:t>
+            </w:r>
+            <w:r>
+              <w:rPr>
+                <w:rFonts w:ascii="Source Sans Pro" w:hAnsi="Source Sans Pro"/>
+                <w:sz w:val="21"/>
+                <w:szCs w:val="21"/>
+              </w:rPr>
+              <w:t>,</w:t>
+            </w:r>
+            <w:r>
+              <w:rPr>
+                <w:rFonts w:ascii="Source Sans Pro" w:hAnsi="Source Sans Pro"/>
+                <w:sz w:val="21"/>
+                <w:szCs w:val="21"/>
+              </w:rPr>
+              <w:t>36</w:t>
+            </w:r>
+            <w:r>
+              <w:rPr>
+                <w:rFonts w:ascii="Source Sans Pro" w:hAnsi="Source Sans Pro"/>
+                <w:sz w:val="21"/>
+                <w:szCs w:val="21"/>
+              </w:rPr>
+              <w:t>€</w:t>
             </w:r>
           </w:p>
           <w:p>
@@ -1940,28 +1594,59 @@
               <w:cnfStyle w:val="000000100000" w:firstRow="0" w:lastRow="0" w:firstColumn="0" w:lastColumn="0" w:oddVBand="0" w:evenVBand="0" w:oddHBand="1" w:evenHBand="0" w:firstRowFirstColumn="0" w:firstRowLastColumn="0" w:lastRowFirstColumn="0" w:lastRowLastColumn="0"/>
               <w:rPr>
                 <w:rFonts w:ascii="Source Sans Pro" w:hAnsi="Source Sans Pro"/>
-                <w:b/>
-                <w:bCs/>
-                <w:sz w:val="21"/>
-                <w:szCs w:val="21"/>
-              </w:rPr>
-            </w:pPr>
-            <w:r>
-              <w:rPr>
-                <w:rFonts w:ascii="Source Sans Pro" w:hAnsi="Source Sans Pro"/>
-                <w:b/>
-                <w:bCs/>
-                <w:sz w:val="21"/>
-                <w:szCs w:val="21"/>
-              </w:rPr>
-              <w:t>Summe</w:t>
-            </w:r>
-          </w:p>
-        </w:tc>
-        <w:tc>
-          <w:tcPr>
-            <w:tcW w:w="1266" w:type="dxa"/>
-          </w:tcPr>
+                <w:sz w:val="21"/>
+                <w:szCs w:val="21"/>
+              </w:rPr>
+            </w:pPr>
+            <w:r>
+              <w:rPr>
+                <w:rFonts w:ascii="Source Sans Pro" w:hAnsi="Source Sans Pro"/>
+                <w:sz w:val="21"/>
+                <w:szCs w:val="21"/>
+              </w:rPr>
+              <w:t>3</w:t>
+            </w:r>
+            <w:r>
+              <w:rPr>
+                <w:rFonts w:ascii="Source Sans Pro" w:hAnsi="Source Sans Pro"/>
+                <w:sz w:val="21"/>
+                <w:szCs w:val="21"/>
+              </w:rPr>
+              <w:t>.</w:t>
+            </w:r>
+            <w:r>
+              <w:rPr>
+                <w:rFonts w:ascii="Source Sans Pro" w:hAnsi="Source Sans Pro"/>
+                <w:sz w:val="21"/>
+                <w:szCs w:val="21"/>
+              </w:rPr>
+              <w:t>339</w:t>
+            </w:r>
+            <w:r>
+              <w:rPr>
+                <w:rFonts w:ascii="Source Sans Pro" w:hAnsi="Source Sans Pro"/>
+                <w:sz w:val="21"/>
+                <w:szCs w:val="21"/>
+              </w:rPr>
+              <w:t>,</w:t>
+            </w:r>
+            <w:r>
+              <w:rPr>
+                <w:rFonts w:ascii="Source Sans Pro" w:hAnsi="Source Sans Pro"/>
+                <w:sz w:val="21"/>
+                <w:szCs w:val="21"/>
+              </w:rPr>
+              <w:t>13</w:t>
+            </w:r>
+            <w:r>
+              <w:rPr>
+                <w:rFonts w:ascii="Source Sans Pro" w:hAnsi="Source Sans Pro"/>
+                <w:sz w:val="21"/>
+                <w:szCs w:val="21"/>
+              </w:rPr>
+              <w:t>€</w:t>
+            </w:r>
+          </w:p>
           <w:p>
             <w:pPr>
               <w:tabs>
@@ -1981,37 +1666,15 @@
                 <w:sz w:val="21"/>
                 <w:szCs w:val="21"/>
               </w:rPr>
-              <w:t>20</w:t>
-            </w:r>
-            <w:r>
-              <w:rPr>
-                <w:rFonts w:ascii="Source Sans Pro" w:hAnsi="Source Sans Pro"/>
-                <w:sz w:val="21"/>
-                <w:szCs w:val="21"/>
-              </w:rPr>
-              <w:t>.750,00€</w:t>
-            </w:r>
-          </w:p>
-          <w:p>
-            <w:pPr>
-              <w:tabs>
-                <w:tab w:val="left" w:pos="2581"/>
-              </w:tabs>
-              <w:jc w:val="right"/>
-              <w:cnfStyle w:val="000000100000" w:firstRow="0" w:lastRow="0" w:firstColumn="0" w:lastColumn="0" w:oddVBand="0" w:evenVBand="0" w:oddHBand="1" w:evenHBand="0" w:firstRowFirstColumn="0" w:firstRowLastColumn="0" w:lastRowFirstColumn="0" w:lastRowLastColumn="0"/>
-              <w:rPr>
-                <w:rFonts w:ascii="Source Sans Pro" w:hAnsi="Source Sans Pro"/>
-                <w:sz w:val="21"/>
-                <w:szCs w:val="21"/>
-              </w:rPr>
-            </w:pPr>
-            <w:r>
-              <w:rPr>
-                <w:rFonts w:ascii="Source Sans Pro" w:hAnsi="Source Sans Pro"/>
-                <w:sz w:val="21"/>
-                <w:szCs w:val="21"/>
-              </w:rPr>
-              <w:t>3</w:t>
+              <w:t>2</w:t>
+            </w:r>
+            <w:r>
+              <w:rPr>
+                <w:rFonts w:ascii="Source Sans Pro" w:hAnsi="Source Sans Pro"/>
+                <w:sz w:val="21"/>
+                <w:szCs w:val="21"/>
+              </w:rPr>
+              <w:t>0</w:t>
             </w:r>
             <w:r>
               <w:rPr>
@@ -2027,61 +1690,31 @@
                 <w:sz w:val="21"/>
                 <w:szCs w:val="21"/>
               </w:rPr>
-              <w:t>94</w:t>
-            </w:r>
-            <w:r>
-              <w:rPr>
-                <w:rFonts w:ascii="Source Sans Pro" w:hAnsi="Source Sans Pro"/>
-                <w:sz w:val="21"/>
-                <w:szCs w:val="21"/>
-              </w:rPr>
-              <w:t>2,50€</w:t>
-            </w:r>
-          </w:p>
-          <w:p>
-            <w:pPr>
-              <w:tabs>
-                <w:tab w:val="left" w:pos="2581"/>
-              </w:tabs>
-              <w:jc w:val="right"/>
-              <w:cnfStyle w:val="000000100000" w:firstRow="0" w:lastRow="0" w:firstColumn="0" w:lastColumn="0" w:oddVBand="0" w:evenVBand="0" w:oddHBand="1" w:evenHBand="0" w:firstRowFirstColumn="0" w:firstRowLastColumn="0" w:lastRowFirstColumn="0" w:lastRowLastColumn="0"/>
-              <w:rPr>
-                <w:rFonts w:ascii="Source Sans Pro" w:hAnsi="Source Sans Pro"/>
-                <w:sz w:val="21"/>
-                <w:szCs w:val="21"/>
-              </w:rPr>
-            </w:pPr>
-            <w:r>
-              <w:rPr>
-                <w:rFonts w:ascii="Source Sans Pro" w:hAnsi="Source Sans Pro"/>
-                <w:sz w:val="21"/>
-                <w:szCs w:val="21"/>
-              </w:rPr>
-              <w:t>24</w:t>
-            </w:r>
-            <w:r>
-              <w:rPr>
-                <w:rFonts w:ascii="Source Sans Pro" w:hAnsi="Source Sans Pro"/>
-                <w:sz w:val="21"/>
-                <w:szCs w:val="21"/>
-              </w:rPr>
-              <w:t>.</w:t>
-            </w:r>
-            <w:r>
-              <w:rPr>
-                <w:rFonts w:ascii="Source Sans Pro" w:hAnsi="Source Sans Pro"/>
-                <w:sz w:val="21"/>
-                <w:szCs w:val="21"/>
-              </w:rPr>
-              <w:t>69</w:t>
-            </w:r>
-            <w:r>
-              <w:rPr>
-                <w:rFonts w:ascii="Source Sans Pro" w:hAnsi="Source Sans Pro"/>
-                <w:sz w:val="21"/>
-                <w:szCs w:val="21"/>
-              </w:rPr>
-              <w:t>2,50€</w:t>
+              <w:t>913</w:t>
+            </w:r>
+            <w:r>
+              <w:rPr>
+                <w:rFonts w:ascii="Source Sans Pro" w:hAnsi="Source Sans Pro"/>
+                <w:sz w:val="21"/>
+                <w:szCs w:val="21"/>
+              </w:rPr>
+              <w:t>,</w:t>
+            </w:r>
+            <w:r>
+              <w:rPr>
+                <w:rFonts w:ascii="Source Sans Pro" w:hAnsi="Source Sans Pro"/>
+                <w:sz w:val="21"/>
+                <w:szCs w:val="21"/>
+              </w:rPr>
+              <w:t>49</w:t>
+            </w:r>
+            <w:r>
+              <w:rPr>
+                <w:rFonts w:ascii="Source Sans Pro" w:hAnsi="Source Sans Pro"/>
+                <w:sz w:val="21"/>
+                <w:szCs w:val="21"/>
+              </w:rPr>
+              <w:t>€</w:t>
             </w:r>
           </w:p>
         </w:tc>
@@ -2142,41 +1775,13 @@
           <w:szCs w:val="24"/>
         </w:rPr>
       </w:pPr>
-      <w:proofErr w:type="spellStart"/>
       <w:r>
         <w:rPr>
           <w:rFonts w:ascii="Source Sans Pro" w:hAnsi="Source Sans Pro"/>
           <w:sz w:val="24"/>
           <w:szCs w:val="24"/>
         </w:rPr>
-        <w:t>aph</w:t>
-      </w:r>
-      <w:proofErr w:type="spellEnd"/>
-      <w:r>
-        <w:rPr>
-          <w:rFonts w:ascii="Source Sans Pro" w:hAnsi="Source Sans Pro"/>
-          <w:sz w:val="24"/>
-          <w:szCs w:val="24"/>
-        </w:rPr>
-        <w:t xml:space="preserve"> x </w:t>
-      </w:r>
-      <w:proofErr w:type="spellStart"/>
-      <w:r>
-        <w:rPr>
-          <w:rFonts w:ascii="Source Sans Pro" w:hAnsi="Source Sans Pro"/>
-          <w:sz w:val="24"/>
-          <w:szCs w:val="24"/>
-        </w:rPr>
-        <w:t>Baburin</w:t>
-      </w:r>
-      <w:proofErr w:type="spellEnd"/>
-      <w:r>
-        <w:rPr>
-          <w:rFonts w:ascii="Source Sans Pro" w:hAnsi="Source Sans Pro"/>
-          <w:sz w:val="24"/>
-          <w:szCs w:val="24"/>
-        </w:rPr>
-        <w:t xml:space="preserve"> Studios</w:t>
+        <w:t>aph x Baburin Studios</w:t>
       </w:r>
     </w:p>
     <w:sectPr>

</xml_diff>

<commit_message>
Replay Viewer i think? idk tbh
</commit_message>
<xml_diff>
--- a/Abgabe/Projekt Dokumentation/Angebot an den Kunden.docx
+++ b/Abgabe/Projekt Dokumentation/Angebot an den Kunden.docx
@@ -27,13 +27,41 @@
           <w:szCs w:val="16"/>
         </w:rPr>
       </w:pPr>
+      <w:proofErr w:type="spellStart"/>
       <w:r>
         <w:rPr>
           <w:rFonts w:ascii="Source Sans Pro" w:hAnsi="Source Sans Pro" w:cstheme="minorHAnsi"/>
           <w:sz w:val="16"/>
           <w:szCs w:val="16"/>
         </w:rPr>
-        <w:t>aph x Baburin Studios</w:t>
+        <w:t>aph</w:t>
+      </w:r>
+      <w:proofErr w:type="spellEnd"/>
+      <w:r>
+        <w:rPr>
+          <w:rFonts w:ascii="Source Sans Pro" w:hAnsi="Source Sans Pro" w:cstheme="minorHAnsi"/>
+          <w:sz w:val="16"/>
+          <w:szCs w:val="16"/>
+        </w:rPr>
+        <w:t xml:space="preserve"> x </w:t>
+      </w:r>
+      <w:proofErr w:type="spellStart"/>
+      <w:r>
+        <w:rPr>
+          <w:rFonts w:ascii="Source Sans Pro" w:hAnsi="Source Sans Pro" w:cstheme="minorHAnsi"/>
+          <w:sz w:val="16"/>
+          <w:szCs w:val="16"/>
+        </w:rPr>
+        <w:t>Baburin</w:t>
+      </w:r>
+      <w:proofErr w:type="spellEnd"/>
+      <w:r>
+        <w:rPr>
+          <w:rFonts w:ascii="Source Sans Pro" w:hAnsi="Source Sans Pro" w:cstheme="minorHAnsi"/>
+          <w:sz w:val="16"/>
+          <w:szCs w:val="16"/>
+        </w:rPr>
+        <w:t xml:space="preserve"> Studios</w:t>
       </w:r>
       <w:r>
         <w:rPr>
@@ -61,11 +89,19 @@
           <w:rFonts w:ascii="Source Sans Pro" w:hAnsi="Source Sans Pro" w:cstheme="minorHAnsi"/>
         </w:rPr>
       </w:pPr>
+      <w:proofErr w:type="spellStart"/>
       <w:r>
         <w:rPr>
           <w:rFonts w:ascii="Source Sans Pro" w:hAnsi="Source Sans Pro" w:cstheme="minorHAnsi"/>
         </w:rPr>
-        <w:t>GameIT GmbH.</w:t>
+        <w:t>GameIT</w:t>
+      </w:r>
+      <w:proofErr w:type="spellEnd"/>
+      <w:r>
+        <w:rPr>
+          <w:rFonts w:ascii="Source Sans Pro" w:hAnsi="Source Sans Pro" w:cstheme="minorHAnsi"/>
+        </w:rPr>
+        <w:t xml:space="preserve"> GmbH.</w:t>
       </w:r>
     </w:p>
     <w:p>
@@ -81,12 +117,14 @@
         </w:rPr>
         <w:t xml:space="preserve">Abteilung </w:t>
       </w:r>
+      <w:proofErr w:type="spellStart"/>
       <w:r>
         <w:rPr>
           <w:rFonts w:ascii="Source Sans Pro" w:hAnsi="Source Sans Pro" w:cstheme="minorHAnsi"/>
         </w:rPr>
         <w:t>Produktmanagment</w:t>
       </w:r>
+      <w:proofErr w:type="spellEnd"/>
       <w:r>
         <w:rPr>
           <w:rFonts w:ascii="Source Sans Pro" w:hAnsi="Source Sans Pro" w:cstheme="minorHAnsi"/>
@@ -101,11 +139,19 @@
           <w:rFonts w:ascii="Source Sans Pro" w:hAnsi="Source Sans Pro" w:cstheme="minorHAnsi"/>
         </w:rPr>
       </w:pPr>
+      <w:proofErr w:type="spellStart"/>
       <w:r>
         <w:rPr>
           <w:rFonts w:ascii="Source Sans Pro" w:hAnsi="Source Sans Pro" w:cstheme="minorHAnsi"/>
         </w:rPr>
-        <w:t>Drausnickstraße 1D</w:t>
+        <w:t>Drausnickstraße</w:t>
+      </w:r>
+      <w:proofErr w:type="spellEnd"/>
+      <w:r>
+        <w:rPr>
+          <w:rFonts w:ascii="Source Sans Pro" w:hAnsi="Source Sans Pro" w:cstheme="minorHAnsi"/>
+        </w:rPr>
+        <w:t xml:space="preserve"> 1D</w:t>
       </w:r>
       <w:r>
         <w:rPr>
@@ -174,7 +220,25 @@
           <w:sz w:val="24"/>
           <w:szCs w:val="24"/>
         </w:rPr>
-        <w:t>Sehr geehrte Damen und Herren von GameIt,</w:t>
+        <w:t xml:space="preserve">Sehr geehrte Damen und Herren von </w:t>
+      </w:r>
+      <w:proofErr w:type="spellStart"/>
+      <w:r>
+        <w:rPr>
+          <w:rFonts w:ascii="Source Sans Pro" w:hAnsi="Source Sans Pro"/>
+          <w:sz w:val="24"/>
+          <w:szCs w:val="24"/>
+        </w:rPr>
+        <w:t>GameIt</w:t>
+      </w:r>
+      <w:proofErr w:type="spellEnd"/>
+      <w:r>
+        <w:rPr>
+          <w:rFonts w:ascii="Source Sans Pro" w:hAnsi="Source Sans Pro"/>
+          <w:sz w:val="24"/>
+          <w:szCs w:val="24"/>
+        </w:rPr>
+        <w:t>,</w:t>
       </w:r>
     </w:p>
     <w:p>
@@ -194,7 +258,43 @@
           <w:sz w:val="24"/>
           <w:szCs w:val="24"/>
         </w:rPr>
-        <w:t>wir von aph x Baburin Studios freuen uns, Ihnen unser Angebot für die Entwicklung des Spiels Pong vorzustellen. Wir glauben, dass das Spiel das Potenzial hat, die Herzen der Spieler erneut zu erobern und sind davon überzeugt, dass unser Team in der Lage ist, es erfolgreich umzusetzen.</w:t>
+        <w:t xml:space="preserve">wir von </w:t>
+      </w:r>
+      <w:proofErr w:type="spellStart"/>
+      <w:r>
+        <w:rPr>
+          <w:rFonts w:ascii="Source Sans Pro" w:hAnsi="Source Sans Pro"/>
+          <w:sz w:val="24"/>
+          <w:szCs w:val="24"/>
+        </w:rPr>
+        <w:t>aph</w:t>
+      </w:r>
+      <w:proofErr w:type="spellEnd"/>
+      <w:r>
+        <w:rPr>
+          <w:rFonts w:ascii="Source Sans Pro" w:hAnsi="Source Sans Pro"/>
+          <w:sz w:val="24"/>
+          <w:szCs w:val="24"/>
+        </w:rPr>
+        <w:t xml:space="preserve"> x </w:t>
+      </w:r>
+      <w:proofErr w:type="spellStart"/>
+      <w:r>
+        <w:rPr>
+          <w:rFonts w:ascii="Source Sans Pro" w:hAnsi="Source Sans Pro"/>
+          <w:sz w:val="24"/>
+          <w:szCs w:val="24"/>
+        </w:rPr>
+        <w:t>Baburin</w:t>
+      </w:r>
+      <w:proofErr w:type="spellEnd"/>
+      <w:r>
+        <w:rPr>
+          <w:rFonts w:ascii="Source Sans Pro" w:hAnsi="Source Sans Pro"/>
+          <w:sz w:val="24"/>
+          <w:szCs w:val="24"/>
+        </w:rPr>
+        <w:t xml:space="preserve"> Studios freuen uns, Ihnen unser Angebot für die Entwicklung des Spiels Pong vorzustellen. Wir glauben, dass das Spiel das Potenzial hat, die Herzen der Spieler erneut zu erobern und sind davon überzeugt, dass unser Team in der Lage ist, es erfolgreich umzusetzen.</w:t>
       </w:r>
     </w:p>
     <w:p>
@@ -325,6 +425,7 @@
                 <w:szCs w:val="21"/>
               </w:rPr>
             </w:pPr>
+            <w:proofErr w:type="spellStart"/>
             <w:r>
               <w:rPr>
                 <w:rFonts w:ascii="Source Sans Pro" w:hAnsi="Source Sans Pro"/>
@@ -333,7 +434,18 @@
                 <w:sz w:val="21"/>
                 <w:szCs w:val="21"/>
               </w:rPr>
-              <w:t>USt.</w:t>
+              <w:t>USt</w:t>
+            </w:r>
+            <w:proofErr w:type="spellEnd"/>
+            <w:r>
+              <w:rPr>
+                <w:rFonts w:ascii="Source Sans Pro" w:hAnsi="Source Sans Pro"/>
+                <w:b/>
+                <w:bCs/>
+                <w:sz w:val="21"/>
+                <w:szCs w:val="21"/>
+              </w:rPr>
+              <w:t>.</w:t>
             </w:r>
           </w:p>
         </w:tc>
@@ -660,7 +772,7 @@
                 <w:sz w:val="21"/>
                 <w:szCs w:val="21"/>
               </w:rPr>
-              <w:t>85</w:t>
+              <w:t>97</w:t>
             </w:r>
             <w:r>
               <w:rPr>
@@ -695,15 +807,15 @@
                 <w:sz w:val="21"/>
                 <w:szCs w:val="21"/>
               </w:rPr>
-              <w:t>18</w:t>
-            </w:r>
-            <w:r>
-              <w:rPr>
-                <w:rFonts w:ascii="Source Sans Pro" w:hAnsi="Source Sans Pro"/>
-                <w:sz w:val="21"/>
-                <w:szCs w:val="21"/>
-              </w:rPr>
-              <w:t>0x</w:t>
+              <w:t>140</w:t>
+            </w:r>
+            <w:r>
+              <w:rPr>
+                <w:rFonts w:ascii="Source Sans Pro" w:hAnsi="Source Sans Pro"/>
+                <w:sz w:val="21"/>
+                <w:szCs w:val="21"/>
+              </w:rPr>
+              <w:t>x</w:t>
             </w:r>
           </w:p>
         </w:tc>
@@ -730,15 +842,7 @@
                 <w:sz w:val="21"/>
                 <w:szCs w:val="21"/>
               </w:rPr>
-              <w:t>18.645,50</w:t>
-            </w:r>
-            <w:r>
-              <w:rPr>
-                <w:rFonts w:ascii="Source Sans Pro" w:hAnsi="Source Sans Pro"/>
-                <w:sz w:val="21"/>
-                <w:szCs w:val="21"/>
-              </w:rPr>
-              <w:t>€</w:t>
+              <w:t>21.781,20 €</w:t>
             </w:r>
           </w:p>
         </w:tc>
@@ -977,7 +1081,39 @@
                 <w:sz w:val="21"/>
                 <w:szCs w:val="21"/>
               </w:rPr>
-              <w:t>75,00€</w:t>
+              <w:t>7</w:t>
+            </w:r>
+            <w:r>
+              <w:rPr>
+                <w:rFonts w:ascii="Source Sans Pro" w:hAnsi="Source Sans Pro"/>
+                <w:sz w:val="21"/>
+                <w:szCs w:val="21"/>
+              </w:rPr>
+              <w:t>8</w:t>
+            </w:r>
+            <w:r>
+              <w:rPr>
+                <w:rFonts w:ascii="Source Sans Pro" w:hAnsi="Source Sans Pro"/>
+                <w:sz w:val="21"/>
+                <w:szCs w:val="21"/>
+              </w:rPr>
+              <w:t>,</w:t>
+            </w:r>
+            <w:r>
+              <w:rPr>
+                <w:rFonts w:ascii="Source Sans Pro" w:hAnsi="Source Sans Pro"/>
+                <w:sz w:val="21"/>
+                <w:szCs w:val="21"/>
+              </w:rPr>
+              <w:t>39</w:t>
+            </w:r>
+            <w:r>
+              <w:rPr>
+                <w:rFonts w:ascii="Source Sans Pro" w:hAnsi="Source Sans Pro"/>
+                <w:sz w:val="21"/>
+                <w:szCs w:val="21"/>
+              </w:rPr>
+              <w:t>€</w:t>
             </w:r>
           </w:p>
         </w:tc>
@@ -1039,15 +1175,7 @@
                 <w:sz w:val="21"/>
                 <w:szCs w:val="21"/>
               </w:rPr>
-              <w:t xml:space="preserve">2.520,73 </w:t>
-            </w:r>
-            <w:r>
-              <w:rPr>
-                <w:rFonts w:ascii="Source Sans Pro" w:hAnsi="Source Sans Pro"/>
-                <w:sz w:val="21"/>
-                <w:szCs w:val="21"/>
-              </w:rPr>
-              <w:t>€</w:t>
+              <w:t>1.710,30 €</w:t>
             </w:r>
           </w:p>
         </w:tc>
@@ -1219,15 +1347,7 @@
                 <w:sz w:val="21"/>
                 <w:szCs w:val="21"/>
               </w:rPr>
-              <w:t xml:space="preserve">1.080,31 </w:t>
-            </w:r>
-            <w:r>
-              <w:rPr>
-                <w:rFonts w:ascii="Source Sans Pro" w:hAnsi="Source Sans Pro"/>
-                <w:sz w:val="21"/>
-                <w:szCs w:val="21"/>
-              </w:rPr>
-              <w:t>€</w:t>
+              <w:t>732,99 €</w:t>
             </w:r>
           </w:p>
         </w:tc>
@@ -1388,15 +1508,7 @@
                 <w:sz w:val="21"/>
                 <w:szCs w:val="21"/>
               </w:rPr>
-              <w:t xml:space="preserve">1.717,50 </w:t>
-            </w:r>
-            <w:r>
-              <w:rPr>
-                <w:rFonts w:ascii="Source Sans Pro" w:hAnsi="Source Sans Pro"/>
-                <w:sz w:val="21"/>
-                <w:szCs w:val="21"/>
-              </w:rPr>
-              <w:t>€</w:t>
+              <w:t>1.374,00 €</w:t>
             </w:r>
           </w:p>
         </w:tc>
@@ -1505,7 +1617,25 @@
                 <w:sz w:val="21"/>
                 <w:szCs w:val="21"/>
               </w:rPr>
-              <w:t>Zzgl. 19% USt.</w:t>
+              <w:t xml:space="preserve">Zzgl. 19% </w:t>
+            </w:r>
+            <w:proofErr w:type="spellStart"/>
+            <w:r>
+              <w:rPr>
+                <w:rFonts w:ascii="Source Sans Pro" w:hAnsi="Source Sans Pro"/>
+                <w:sz w:val="21"/>
+                <w:szCs w:val="21"/>
+              </w:rPr>
+              <w:t>USt</w:t>
+            </w:r>
+            <w:proofErr w:type="spellEnd"/>
+            <w:r>
+              <w:rPr>
+                <w:rFonts w:ascii="Source Sans Pro" w:hAnsi="Source Sans Pro"/>
+                <w:sz w:val="21"/>
+                <w:szCs w:val="21"/>
+              </w:rPr>
+              <w:t>.</w:t>
             </w:r>
           </w:p>
           <w:p>
@@ -1558,31 +1688,7 @@
                 <w:sz w:val="21"/>
                 <w:szCs w:val="21"/>
               </w:rPr>
-              <w:t>17.574</w:t>
-            </w:r>
-            <w:r>
-              <w:rPr>
-                <w:rFonts w:ascii="Source Sans Pro" w:hAnsi="Source Sans Pro"/>
-                <w:sz w:val="21"/>
-                <w:szCs w:val="21"/>
-              </w:rPr>
-              <w:t>,</w:t>
-            </w:r>
-            <w:r>
-              <w:rPr>
-                <w:rFonts w:ascii="Source Sans Pro" w:hAnsi="Source Sans Pro"/>
-                <w:sz w:val="21"/>
-                <w:szCs w:val="21"/>
-              </w:rPr>
-              <w:t>36</w:t>
-            </w:r>
-            <w:r>
-              <w:rPr>
-                <w:rFonts w:ascii="Source Sans Pro" w:hAnsi="Source Sans Pro"/>
-                <w:sz w:val="21"/>
-                <w:szCs w:val="21"/>
-              </w:rPr>
-              <w:t>€</w:t>
+              <w:t>25.598,49 €</w:t>
             </w:r>
           </w:p>
           <w:p>
@@ -1604,47 +1710,7 @@
                 <w:sz w:val="21"/>
                 <w:szCs w:val="21"/>
               </w:rPr>
-              <w:t>3</w:t>
-            </w:r>
-            <w:r>
-              <w:rPr>
-                <w:rFonts w:ascii="Source Sans Pro" w:hAnsi="Source Sans Pro"/>
-                <w:sz w:val="21"/>
-                <w:szCs w:val="21"/>
-              </w:rPr>
-              <w:t>.</w:t>
-            </w:r>
-            <w:r>
-              <w:rPr>
-                <w:rFonts w:ascii="Source Sans Pro" w:hAnsi="Source Sans Pro"/>
-                <w:sz w:val="21"/>
-                <w:szCs w:val="21"/>
-              </w:rPr>
-              <w:t>339</w:t>
-            </w:r>
-            <w:r>
-              <w:rPr>
-                <w:rFonts w:ascii="Source Sans Pro" w:hAnsi="Source Sans Pro"/>
-                <w:sz w:val="21"/>
-                <w:szCs w:val="21"/>
-              </w:rPr>
-              <w:t>,</w:t>
-            </w:r>
-            <w:r>
-              <w:rPr>
-                <w:rFonts w:ascii="Source Sans Pro" w:hAnsi="Source Sans Pro"/>
-                <w:sz w:val="21"/>
-                <w:szCs w:val="21"/>
-              </w:rPr>
-              <w:t>13</w:t>
-            </w:r>
-            <w:r>
-              <w:rPr>
-                <w:rFonts w:ascii="Source Sans Pro" w:hAnsi="Source Sans Pro"/>
-                <w:sz w:val="21"/>
-                <w:szCs w:val="21"/>
-              </w:rPr>
-              <w:t>€</w:t>
+              <w:t>4.863,71 €</w:t>
             </w:r>
           </w:p>
           <w:p>
@@ -1666,55 +1732,7 @@
                 <w:sz w:val="21"/>
                 <w:szCs w:val="21"/>
               </w:rPr>
-              <w:t>2</w:t>
-            </w:r>
-            <w:r>
-              <w:rPr>
-                <w:rFonts w:ascii="Source Sans Pro" w:hAnsi="Source Sans Pro"/>
-                <w:sz w:val="21"/>
-                <w:szCs w:val="21"/>
-              </w:rPr>
-              <w:t>0</w:t>
-            </w:r>
-            <w:r>
-              <w:rPr>
-                <w:rFonts w:ascii="Source Sans Pro" w:hAnsi="Source Sans Pro"/>
-                <w:sz w:val="21"/>
-                <w:szCs w:val="21"/>
-              </w:rPr>
-              <w:t>.</w:t>
-            </w:r>
-            <w:r>
-              <w:rPr>
-                <w:rFonts w:ascii="Source Sans Pro" w:hAnsi="Source Sans Pro"/>
-                <w:sz w:val="21"/>
-                <w:szCs w:val="21"/>
-              </w:rPr>
-              <w:t>913</w:t>
-            </w:r>
-            <w:r>
-              <w:rPr>
-                <w:rFonts w:ascii="Source Sans Pro" w:hAnsi="Source Sans Pro"/>
-                <w:sz w:val="21"/>
-                <w:szCs w:val="21"/>
-              </w:rPr>
-              <w:t>,</w:t>
-            </w:r>
-            <w:r>
-              <w:rPr>
-                <w:rFonts w:ascii="Source Sans Pro" w:hAnsi="Source Sans Pro"/>
-                <w:sz w:val="21"/>
-                <w:szCs w:val="21"/>
-              </w:rPr>
-              <w:t>49</w:t>
-            </w:r>
-            <w:r>
-              <w:rPr>
-                <w:rFonts w:ascii="Source Sans Pro" w:hAnsi="Source Sans Pro"/>
-                <w:sz w:val="21"/>
-                <w:szCs w:val="21"/>
-              </w:rPr>
-              <w:t>€</w:t>
+              <w:t>30.462,20 €</w:t>
             </w:r>
           </w:p>
         </w:tc>
@@ -1775,13 +1793,41 @@
           <w:szCs w:val="24"/>
         </w:rPr>
       </w:pPr>
+      <w:proofErr w:type="spellStart"/>
       <w:r>
         <w:rPr>
           <w:rFonts w:ascii="Source Sans Pro" w:hAnsi="Source Sans Pro"/>
           <w:sz w:val="24"/>
           <w:szCs w:val="24"/>
         </w:rPr>
-        <w:t>aph x Baburin Studios</w:t>
+        <w:t>aph</w:t>
+      </w:r>
+      <w:proofErr w:type="spellEnd"/>
+      <w:r>
+        <w:rPr>
+          <w:rFonts w:ascii="Source Sans Pro" w:hAnsi="Source Sans Pro"/>
+          <w:sz w:val="24"/>
+          <w:szCs w:val="24"/>
+        </w:rPr>
+        <w:t xml:space="preserve"> x </w:t>
+      </w:r>
+      <w:proofErr w:type="spellStart"/>
+      <w:r>
+        <w:rPr>
+          <w:rFonts w:ascii="Source Sans Pro" w:hAnsi="Source Sans Pro"/>
+          <w:sz w:val="24"/>
+          <w:szCs w:val="24"/>
+        </w:rPr>
+        <w:t>Baburin</w:t>
+      </w:r>
+      <w:proofErr w:type="spellEnd"/>
+      <w:r>
+        <w:rPr>
+          <w:rFonts w:ascii="Source Sans Pro" w:hAnsi="Source Sans Pro"/>
+          <w:sz w:val="24"/>
+          <w:szCs w:val="24"/>
+        </w:rPr>
+        <w:t xml:space="preserve"> Studios</w:t>
       </w:r>
     </w:p>
     <w:sectPr>

</xml_diff>